<commit_message>
finalised daily routine for psychographic
</commit_message>
<xml_diff>
--- a/Research and Resources/Developed Market Research.docx
+++ b/Research and Resources/Developed Market Research.docx
@@ -1032,6 +1032,17 @@
         </w:numPr>
       </w:pPr>
       <w:r>
+        <w:t xml:space="preserve">Lives in Peterborough and commutes by train to get to work </w:t>
+      </w:r>
+    </w:p>
+    <w:p>
+      <w:pPr>
+        <w:numPr>
+          <w:ilvl w:val="0"/>
+          <w:numId w:val="2"/>
+        </w:numPr>
+      </w:pPr>
+      <w:r>
         <w:t>Has a family; may be able to play the game with her children or use it to unwind once they have been put to bed</w:t>
       </w:r>
     </w:p>
@@ -1351,6 +1362,7 @@
         </w:numPr>
       </w:pPr>
       <w:r>
+        <w:lastRenderedPageBreak/>
         <w:t>Spring watch</w:t>
       </w:r>
       <w:r>
@@ -1368,7 +1380,6 @@
         </w:numPr>
       </w:pPr>
       <w:r>
-        <w:lastRenderedPageBreak/>
         <w:t>Food network channel</w:t>
       </w:r>
     </w:p>
@@ -1769,21 +1780,276 @@
       <w:r>
         <w:t xml:space="preserve"> (this will guide whether we include features such as leaderboards etc.)</w:t>
       </w:r>
+    </w:p>
+    <w:p>
+      <w:pPr>
+        <w:numPr>
+          <w:ilvl w:val="1"/>
+          <w:numId w:val="2"/>
+        </w:numPr>
+      </w:pPr>
+      <w:r>
+        <w:t>Values her time with a small group of friends, isn’t overly competitive but enjoys sharing her achievements with them</w:t>
+      </w:r>
+    </w:p>
+    <w:p>
+      <w:r>
+        <w:lastRenderedPageBreak/>
+        <w:t>Daily Routine</w:t>
+      </w:r>
+    </w:p>
+    <w:p/>
+    <w:p>
+      <w:pPr>
+        <w:pStyle w:val="ListParagraph"/>
+        <w:numPr>
+          <w:ilvl w:val="0"/>
+          <w:numId w:val="4"/>
+        </w:numPr>
+      </w:pPr>
+      <w:r>
+        <w:t>6:00; wakes up and goes for a shower</w:t>
+      </w:r>
+    </w:p>
+    <w:p>
+      <w:pPr>
+        <w:pStyle w:val="ListParagraph"/>
+        <w:numPr>
+          <w:ilvl w:val="0"/>
+          <w:numId w:val="4"/>
+        </w:numPr>
+      </w:pPr>
+      <w:r>
+        <w:t>6:10; get dressed and ready</w:t>
+      </w:r>
+    </w:p>
+    <w:p>
+      <w:pPr>
+        <w:pStyle w:val="ListParagraph"/>
+        <w:numPr>
+          <w:ilvl w:val="0"/>
+          <w:numId w:val="4"/>
+        </w:numPr>
+      </w:pPr>
+      <w:r>
+        <w:t>6:35; have breakfast</w:t>
+      </w:r>
+    </w:p>
+    <w:p>
+      <w:pPr>
+        <w:pStyle w:val="ListParagraph"/>
+        <w:numPr>
+          <w:ilvl w:val="0"/>
+          <w:numId w:val="4"/>
+        </w:numPr>
+      </w:pPr>
+      <w:r>
+        <w:t xml:space="preserve">6:45; get kids ready </w:t>
+      </w:r>
+    </w:p>
+    <w:p>
+      <w:pPr>
+        <w:pStyle w:val="ListParagraph"/>
+        <w:numPr>
+          <w:ilvl w:val="0"/>
+          <w:numId w:val="4"/>
+        </w:numPr>
+      </w:pPr>
+      <w:r>
+        <w:t>7:05; leave for train station, husband finishes getting kids ready and drops them off at school</w:t>
+      </w:r>
+    </w:p>
+    <w:p>
+      <w:pPr>
+        <w:pStyle w:val="ListParagraph"/>
+        <w:numPr>
+          <w:ilvl w:val="0"/>
+          <w:numId w:val="4"/>
+        </w:numPr>
+      </w:pPr>
+      <w:r>
+        <w:t>Take 7:19 train from Peterborough for London Liverpool street, arriving at 8:36</w:t>
+      </w:r>
+    </w:p>
+    <w:p>
+      <w:pPr>
+        <w:pStyle w:val="ListParagraph"/>
+        <w:numPr>
+          <w:ilvl w:val="1"/>
+          <w:numId w:val="4"/>
+        </w:numPr>
+      </w:pPr>
+      <w:r>
+        <w:t xml:space="preserve">Train journey </w:t>
+      </w:r>
+      <w:proofErr w:type="gramStart"/>
+      <w:r>
+        <w:t>–  approx.</w:t>
+      </w:r>
+      <w:proofErr w:type="gramEnd"/>
+      <w:r>
+        <w:t xml:space="preserve"> 1h 15m </w:t>
+      </w:r>
+    </w:p>
+    <w:p>
+      <w:pPr>
+        <w:pStyle w:val="ListParagraph"/>
+        <w:numPr>
+          <w:ilvl w:val="0"/>
+          <w:numId w:val="4"/>
+        </w:numPr>
+      </w:pPr>
+      <w:r>
+        <w:t>9:00; work starts</w:t>
+      </w:r>
+    </w:p>
+    <w:p>
+      <w:pPr>
+        <w:pStyle w:val="ListParagraph"/>
+        <w:numPr>
+          <w:ilvl w:val="0"/>
+          <w:numId w:val="4"/>
+        </w:numPr>
+      </w:pPr>
+      <w:r>
+        <w:t xml:space="preserve">10:30; </w:t>
+      </w:r>
+      <w:proofErr w:type="gramStart"/>
+      <w:r>
+        <w:t>5 minute</w:t>
+      </w:r>
+      <w:proofErr w:type="gramEnd"/>
+      <w:r>
+        <w:t xml:space="preserve"> morning break before going back to desk</w:t>
+      </w:r>
+    </w:p>
+    <w:p>
+      <w:pPr>
+        <w:pStyle w:val="ListParagraph"/>
+        <w:numPr>
+          <w:ilvl w:val="0"/>
+          <w:numId w:val="4"/>
+        </w:numPr>
+      </w:pPr>
+      <w:r>
+        <w:t>13:00; lunchtime for one hour</w:t>
+      </w:r>
+    </w:p>
+    <w:p>
+      <w:pPr>
+        <w:pStyle w:val="ListParagraph"/>
+        <w:numPr>
+          <w:ilvl w:val="0"/>
+          <w:numId w:val="4"/>
+        </w:numPr>
+      </w:pPr>
+      <w:r>
+        <w:t xml:space="preserve">14:00; carry on working until 17:00 </w:t>
+      </w:r>
+    </w:p>
+    <w:p>
+      <w:pPr>
+        <w:pStyle w:val="ListParagraph"/>
+        <w:numPr>
+          <w:ilvl w:val="0"/>
+          <w:numId w:val="4"/>
+        </w:numPr>
+      </w:pPr>
+      <w:r>
+        <w:t>Take 17:22 train from London Liverpool Street, arrives in Peterborough 18:36</w:t>
+      </w:r>
+    </w:p>
+    <w:p>
+      <w:pPr>
+        <w:pStyle w:val="ListParagraph"/>
+        <w:numPr>
+          <w:ilvl w:val="0"/>
+          <w:numId w:val="4"/>
+        </w:numPr>
+      </w:pPr>
+      <w:r>
+        <w:t>18:50; gets home and begins cooking dinner</w:t>
+      </w:r>
+    </w:p>
+    <w:p>
+      <w:pPr>
+        <w:pStyle w:val="ListParagraph"/>
+        <w:numPr>
+          <w:ilvl w:val="1"/>
+          <w:numId w:val="4"/>
+        </w:numPr>
+      </w:pPr>
+      <w:r>
+        <w:t xml:space="preserve">Husband </w:t>
+      </w:r>
+      <w:r>
+        <w:t xml:space="preserve">has </w:t>
+      </w:r>
       <w:bookmarkStart w:id="0" w:name="_GoBack"/>
       <w:bookmarkEnd w:id="0"/>
-    </w:p>
-    <w:p>
-      <w:pPr>
-        <w:numPr>
-          <w:ilvl w:val="1"/>
-          <w:numId w:val="2"/>
-        </w:numPr>
-      </w:pPr>
-      <w:r>
-        <w:t>Values her time with a small group of friends, isn’t overly competitive but enjoys sharing her achievements with them</w:t>
-      </w:r>
-    </w:p>
-    <w:p/>
+      <w:r>
+        <w:t xml:space="preserve">already </w:t>
+      </w:r>
+      <w:r>
+        <w:t xml:space="preserve">picked kids up from school </w:t>
+      </w:r>
+    </w:p>
+    <w:p>
+      <w:pPr>
+        <w:pStyle w:val="ListParagraph"/>
+        <w:numPr>
+          <w:ilvl w:val="0"/>
+          <w:numId w:val="4"/>
+        </w:numPr>
+      </w:pPr>
+      <w:r>
+        <w:t>19:40; dinner ready to eat with family</w:t>
+      </w:r>
+    </w:p>
+    <w:p>
+      <w:pPr>
+        <w:pStyle w:val="ListParagraph"/>
+        <w:numPr>
+          <w:ilvl w:val="0"/>
+          <w:numId w:val="4"/>
+        </w:numPr>
+      </w:pPr>
+      <w:r>
+        <w:t>20:00; get kids ready for bed</w:t>
+      </w:r>
+    </w:p>
+    <w:p>
+      <w:pPr>
+        <w:pStyle w:val="ListParagraph"/>
+        <w:numPr>
+          <w:ilvl w:val="0"/>
+          <w:numId w:val="4"/>
+        </w:numPr>
+      </w:pPr>
+      <w:r>
+        <w:t>20:30; kids in bed and time to relax</w:t>
+      </w:r>
+    </w:p>
+    <w:p>
+      <w:pPr>
+        <w:pStyle w:val="ListParagraph"/>
+        <w:numPr>
+          <w:ilvl w:val="0"/>
+          <w:numId w:val="4"/>
+        </w:numPr>
+      </w:pPr>
+      <w:r>
+        <w:t>23:00; bed time</w:t>
+      </w:r>
+    </w:p>
+    <w:p>
+      <w:pPr>
+        <w:pStyle w:val="ListParagraph"/>
+      </w:pPr>
+      <w:r>
+        <w:t xml:space="preserve"> </w:t>
+      </w:r>
+    </w:p>
     <w:sectPr>
       <w:pgSz w:w="12240" w:h="15840"/>
       <w:pgMar w:top="1440" w:right="1440" w:bottom="1440" w:left="1440" w:header="0" w:footer="720" w:gutter="0"/>
@@ -2185,6 +2451,119 @@
       </w:rPr>
     </w:lvl>
   </w:abstractNum>
+  <w:abstractNum w:abstractNumId="3" w15:restartNumberingAfterBreak="0">
+    <w:nsid w:val="580617AD"/>
+    <w:multiLevelType w:val="hybridMultilevel"/>
+    <w:tmpl w:val="FFE0B904"/>
+    <w:lvl w:ilvl="0" w:tplc="08090001">
+      <w:start w:val="1"/>
+      <w:numFmt w:val="bullet"/>
+      <w:lvlText w:val=""/>
+      <w:lvlJc w:val="left"/>
+      <w:pPr>
+        <w:ind w:left="720" w:hanging="360"/>
+      </w:pPr>
+      <w:rPr>
+        <w:rFonts w:ascii="Symbol" w:hAnsi="Symbol" w:hint="default"/>
+      </w:rPr>
+    </w:lvl>
+    <w:lvl w:ilvl="1" w:tplc="08090003">
+      <w:start w:val="1"/>
+      <w:numFmt w:val="bullet"/>
+      <w:lvlText w:val="o"/>
+      <w:lvlJc w:val="left"/>
+      <w:pPr>
+        <w:ind w:left="1440" w:hanging="360"/>
+      </w:pPr>
+      <w:rPr>
+        <w:rFonts w:ascii="Courier New" w:hAnsi="Courier New" w:cs="Courier New" w:hint="default"/>
+      </w:rPr>
+    </w:lvl>
+    <w:lvl w:ilvl="2" w:tplc="08090005" w:tentative="1">
+      <w:start w:val="1"/>
+      <w:numFmt w:val="bullet"/>
+      <w:lvlText w:val=""/>
+      <w:lvlJc w:val="left"/>
+      <w:pPr>
+        <w:ind w:left="2160" w:hanging="360"/>
+      </w:pPr>
+      <w:rPr>
+        <w:rFonts w:ascii="Wingdings" w:hAnsi="Wingdings" w:hint="default"/>
+      </w:rPr>
+    </w:lvl>
+    <w:lvl w:ilvl="3" w:tplc="08090001" w:tentative="1">
+      <w:start w:val="1"/>
+      <w:numFmt w:val="bullet"/>
+      <w:lvlText w:val=""/>
+      <w:lvlJc w:val="left"/>
+      <w:pPr>
+        <w:ind w:left="2880" w:hanging="360"/>
+      </w:pPr>
+      <w:rPr>
+        <w:rFonts w:ascii="Symbol" w:hAnsi="Symbol" w:hint="default"/>
+      </w:rPr>
+    </w:lvl>
+    <w:lvl w:ilvl="4" w:tplc="08090003" w:tentative="1">
+      <w:start w:val="1"/>
+      <w:numFmt w:val="bullet"/>
+      <w:lvlText w:val="o"/>
+      <w:lvlJc w:val="left"/>
+      <w:pPr>
+        <w:ind w:left="3600" w:hanging="360"/>
+      </w:pPr>
+      <w:rPr>
+        <w:rFonts w:ascii="Courier New" w:hAnsi="Courier New" w:cs="Courier New" w:hint="default"/>
+      </w:rPr>
+    </w:lvl>
+    <w:lvl w:ilvl="5" w:tplc="08090005" w:tentative="1">
+      <w:start w:val="1"/>
+      <w:numFmt w:val="bullet"/>
+      <w:lvlText w:val=""/>
+      <w:lvlJc w:val="left"/>
+      <w:pPr>
+        <w:ind w:left="4320" w:hanging="360"/>
+      </w:pPr>
+      <w:rPr>
+        <w:rFonts w:ascii="Wingdings" w:hAnsi="Wingdings" w:hint="default"/>
+      </w:rPr>
+    </w:lvl>
+    <w:lvl w:ilvl="6" w:tplc="08090001" w:tentative="1">
+      <w:start w:val="1"/>
+      <w:numFmt w:val="bullet"/>
+      <w:lvlText w:val=""/>
+      <w:lvlJc w:val="left"/>
+      <w:pPr>
+        <w:ind w:left="5040" w:hanging="360"/>
+      </w:pPr>
+      <w:rPr>
+        <w:rFonts w:ascii="Symbol" w:hAnsi="Symbol" w:hint="default"/>
+      </w:rPr>
+    </w:lvl>
+    <w:lvl w:ilvl="7" w:tplc="08090003" w:tentative="1">
+      <w:start w:val="1"/>
+      <w:numFmt w:val="bullet"/>
+      <w:lvlText w:val="o"/>
+      <w:lvlJc w:val="left"/>
+      <w:pPr>
+        <w:ind w:left="5760" w:hanging="360"/>
+      </w:pPr>
+      <w:rPr>
+        <w:rFonts w:ascii="Courier New" w:hAnsi="Courier New" w:cs="Courier New" w:hint="default"/>
+      </w:rPr>
+    </w:lvl>
+    <w:lvl w:ilvl="8" w:tplc="08090005" w:tentative="1">
+      <w:start w:val="1"/>
+      <w:numFmt w:val="bullet"/>
+      <w:lvlText w:val=""/>
+      <w:lvlJc w:val="left"/>
+      <w:pPr>
+        <w:ind w:left="6480" w:hanging="360"/>
+      </w:pPr>
+      <w:rPr>
+        <w:rFonts w:ascii="Wingdings" w:hAnsi="Wingdings" w:hint="default"/>
+      </w:rPr>
+    </w:lvl>
+  </w:abstractNum>
   <w:num w:numId="1">
     <w:abstractNumId w:val="0"/>
   </w:num>
@@ -2193,6 +2572,9 @@
   </w:num>
   <w:num w:numId="3">
     <w:abstractNumId w:val="1"/>
+  </w:num>
+  <w:num w:numId="4">
+    <w:abstractNumId w:val="3"/>
   </w:num>
 </w:numbering>
 </file>
@@ -2867,6 +3249,16 @@
       <w:u w:val="single"/>
     </w:rPr>
   </w:style>
+  <w:style w:type="paragraph" w:styleId="ListParagraph">
+    <w:name w:val="List Paragraph"/>
+    <w:basedOn w:val="Normal"/>
+    <w:uiPriority w:val="34"/>
+    <w:qFormat/>
+    <w:rsid w:val="00A50E1E"/>
+    <w:pPr>
+      <w:ind w:left="720"/>
+    </w:pPr>
+  </w:style>
 </w:styles>
 </file>
 

</xml_diff>